<commit_message>
Artilces 4 files - 11/08/2022
</commit_message>
<xml_diff>
--- a/Articles/01Basics of Veda Swaras.docx
+++ b/Articles/01Basics of Veda Swaras.docx
@@ -322,6 +322,7 @@
           <w:bCs/>
           <w:sz w:val="28"/>
           <w:szCs w:val="28"/>
+          <w:highlight w:val="green"/>
         </w:rPr>
         <w:t>I</w:t>
       </w:r>
@@ -5175,23 +5176,21 @@
           <w:sz w:val="28"/>
           <w:szCs w:val="28"/>
         </w:rPr>
-        <w:t xml:space="preserve"> normal pitch note in </w:t>
-      </w:r>
-      <w:proofErr w:type="spellStart"/>
-      <w:r>
-        <w:rPr>
-          <w:sz w:val="28"/>
-          <w:szCs w:val="28"/>
-        </w:rPr>
-        <w:t>ones</w:t>
-      </w:r>
-      <w:proofErr w:type="spellEnd"/>
-      <w:r>
-        <w:rPr>
-          <w:sz w:val="28"/>
-          <w:szCs w:val="28"/>
-        </w:rPr>
-        <w:t xml:space="preserve"> </w:t>
+        <w:t xml:space="preserve"> normal pitch note in one</w:t>
+      </w:r>
+      <w:r>
+        <w:rPr>
+          <w:sz w:val="28"/>
+          <w:szCs w:val="28"/>
+        </w:rPr>
+        <w:t>’</w:t>
+      </w:r>
+      <w:r>
+        <w:rPr>
+          <w:sz w:val="28"/>
+          <w:szCs w:val="28"/>
+        </w:rPr>
+        <w:t xml:space="preserve">s </w:t>
       </w:r>
       <w:r>
         <w:rPr>
@@ -11148,7 +11147,30 @@
           <w:sz w:val="28"/>
           <w:szCs w:val="28"/>
         </w:rPr>
-        <w:t xml:space="preserve">Veda recital since Maatra the base for recital is three or more. </w:t>
+        <w:t>Veda recital since Maatra the base for recital is three or more</w:t>
+      </w:r>
+      <w:r>
+        <w:rPr>
+          <w:sz w:val="28"/>
+          <w:szCs w:val="28"/>
+        </w:rPr>
+        <w:t xml:space="preserve"> </w:t>
+      </w:r>
+      <w:proofErr w:type="spellStart"/>
+      <w:r>
+        <w:rPr>
+          <w:sz w:val="28"/>
+          <w:szCs w:val="28"/>
+        </w:rPr>
+        <w:t>maatras</w:t>
+      </w:r>
+      <w:proofErr w:type="spellEnd"/>
+      <w:r>
+        <w:rPr>
+          <w:sz w:val="28"/>
+          <w:szCs w:val="28"/>
+        </w:rPr>
+        <w:t xml:space="preserve">. </w:t>
       </w:r>
       <w:r>
         <w:rPr>
@@ -11692,7 +11714,25 @@
           <w:szCs w:val="28"/>
         </w:rPr>
         <w:br/>
-        <w:t>We should pray and thank all the great sages!! Please also note that during Vedic recital/functions, we also touch our head during nyasam to remember (being thankful) the Rishi (who gave or compiled the mantra) by uttering their name for the respective Mantras, Prasna, Slokas etc.</w:t>
+        <w:t>We should pray and thank all the great sages!! Please also note that during Vedic recital/functions, we also touch our head during nyasam to remember (being thankful) the Rishi (who gave or compiled the mantra) by uttering their name for the respective Mantras, Pra</w:t>
+      </w:r>
+      <w:r>
+        <w:rPr>
+          <w:b/>
+          <w:bCs/>
+          <w:sz w:val="28"/>
+          <w:szCs w:val="28"/>
+        </w:rPr>
+        <w:t>S</w:t>
+      </w:r>
+      <w:r>
+        <w:rPr>
+          <w:b/>
+          <w:bCs/>
+          <w:sz w:val="28"/>
+          <w:szCs w:val="28"/>
+        </w:rPr>
+        <w:t>na, Slokas etc.</w:t>
       </w:r>
     </w:p>
     <w:p>
@@ -12172,7 +12212,7 @@
           <w:sz w:val="28"/>
           <w:szCs w:val="28"/>
         </w:rPr>
-        <w:t xml:space="preserve"> of ‘Vee’ is chanted  in  the second part  of ve</w:t>
+        <w:t xml:space="preserve"> of ‘Vee’ is chanted in the second part  of ve</w:t>
       </w:r>
       <w:r>
         <w:rPr>
@@ -12300,7 +12340,23 @@
           <w:sz w:val="28"/>
           <w:szCs w:val="28"/>
         </w:rPr>
-        <w:t xml:space="preserve">is more clear when we utter the </w:t>
+        <w:t>is more</w:t>
+      </w:r>
+      <w:r>
+        <w:rPr>
+          <w:rFonts w:cs="Arial"/>
+          <w:sz w:val="28"/>
+          <w:szCs w:val="28"/>
+        </w:rPr>
+        <w:t xml:space="preserve"> </w:t>
+      </w:r>
+      <w:r>
+        <w:rPr>
+          <w:rFonts w:cs="Arial"/>
+          <w:sz w:val="28"/>
+          <w:szCs w:val="28"/>
+        </w:rPr>
+        <w:t xml:space="preserve">clear when we utter the </w:t>
       </w:r>
       <w:r>
         <w:rPr>
@@ -15782,7 +15838,47 @@
           <w:sz w:val="28"/>
           <w:szCs w:val="26"/>
         </w:rPr>
-        <w:t>difference of the terms in a progression. So when a number of aksharas/letters are recited together as a collection in same note/accent/</w:t>
+        <w:t>difference of the terms in a progression. So</w:t>
+      </w:r>
+      <w:r>
+        <w:rPr>
+          <w:rFonts w:eastAsia="Times New Roman"/>
+          <w:sz w:val="28"/>
+          <w:szCs w:val="26"/>
+        </w:rPr>
+        <w:t>,</w:t>
+      </w:r>
+      <w:r>
+        <w:rPr>
+          <w:rFonts w:eastAsia="Times New Roman"/>
+          <w:sz w:val="28"/>
+          <w:szCs w:val="26"/>
+        </w:rPr>
+        <w:t xml:space="preserve"> when a number of </w:t>
+      </w:r>
+      <w:r>
+        <w:rPr>
+          <w:rFonts w:eastAsia="Times New Roman"/>
+          <w:sz w:val="28"/>
+          <w:szCs w:val="26"/>
+        </w:rPr>
+        <w:br/>
+      </w:r>
+      <w:r>
+        <w:rPr>
+          <w:rFonts w:eastAsia="Times New Roman"/>
+          <w:sz w:val="28"/>
+          <w:szCs w:val="26"/>
+        </w:rPr>
+        <w:t>aksharas/letters are recited together as a collection in same note/accent/</w:t>
+      </w:r>
+      <w:r>
+        <w:rPr>
+          <w:rFonts w:eastAsia="Times New Roman"/>
+          <w:sz w:val="28"/>
+          <w:szCs w:val="26"/>
+        </w:rPr>
+        <w:br/>
       </w:r>
       <w:proofErr w:type="spellStart"/>
       <w:r>
@@ -15800,23 +15896,7 @@
           <w:sz w:val="28"/>
           <w:szCs w:val="26"/>
         </w:rPr>
-        <w:t xml:space="preserve"> scale, </w:t>
-      </w:r>
-      <w:r>
-        <w:rPr>
-          <w:rFonts w:eastAsia="Times New Roman"/>
-          <w:sz w:val="28"/>
-          <w:szCs w:val="26"/>
-        </w:rPr>
-        <w:br/>
-      </w:r>
-      <w:r>
-        <w:rPr>
-          <w:rFonts w:eastAsia="Times New Roman"/>
-          <w:sz w:val="28"/>
-          <w:szCs w:val="26"/>
-        </w:rPr>
-        <w:t xml:space="preserve">they are termed Pracaya.  </w:t>
+        <w:t xml:space="preserve"> scale, they are termed Pracaya.  </w:t>
       </w:r>
     </w:p>
     <w:p>
@@ -16597,6 +16677,14 @@
           <w:sz w:val="28"/>
           <w:szCs w:val="28"/>
         </w:rPr>
+        <w:t xml:space="preserve"> or letters,</w:t>
+      </w:r>
+      <w:r>
+        <w:rPr>
+          <w:rFonts w:cs="Arial"/>
+          <w:sz w:val="28"/>
+          <w:szCs w:val="28"/>
+        </w:rPr>
         <w:t xml:space="preserve"> become </w:t>
       </w:r>
       <w:proofErr w:type="spellStart"/>
@@ -16620,16 +16708,6 @@
           <w:szCs w:val="28"/>
         </w:rPr>
         <w:t xml:space="preserve"> </w:t>
-      </w:r>
-      <w:r>
-        <w:rPr>
-          <w:rFonts w:cs="Arial"/>
-          <w:b/>
-          <w:bCs/>
-          <w:sz w:val="28"/>
-          <w:szCs w:val="28"/>
-        </w:rPr>
-        <w:br/>
       </w:r>
       <w:r>
         <w:rPr>
@@ -19525,8 +19603,8 @@
         <w:tblLook w:val="04A0" w:firstRow="1" w:lastRow="0" w:firstColumn="1" w:lastColumn="0" w:noHBand="0" w:noVBand="1"/>
       </w:tblPr>
       <w:tblGrid>
-        <w:gridCol w:w="5035"/>
-        <w:gridCol w:w="5035"/>
+        <w:gridCol w:w="5041"/>
+        <w:gridCol w:w="5029"/>
       </w:tblGrid>
       <w:tr>
         <w:tc>
@@ -20513,7 +20591,13 @@
                 <w:sz w:val="28"/>
                 <w:szCs w:val="28"/>
               </w:rPr>
-              <w:br/>
+              <w:t xml:space="preserve">. </w:t>
+            </w:r>
+            <w:r>
+              <w:rPr>
+                <w:sz w:val="28"/>
+                <w:szCs w:val="28"/>
+              </w:rPr>
               <w:t xml:space="preserve">Here </w:t>
             </w:r>
             <w:r>
@@ -20521,7 +20605,21 @@
                 <w:sz w:val="28"/>
                 <w:szCs w:val="28"/>
               </w:rPr>
-              <w:t>the Pracaya(</w:t>
+              <w:t>the Pracaya</w:t>
+            </w:r>
+            <w:r>
+              <w:rPr>
+                <w:sz w:val="28"/>
+                <w:szCs w:val="28"/>
+              </w:rPr>
+              <w:t xml:space="preserve"> </w:t>
+            </w:r>
+            <w:r>
+              <w:rPr>
+                <w:sz w:val="28"/>
+                <w:szCs w:val="28"/>
+              </w:rPr>
+              <w:t>(</w:t>
             </w:r>
             <w:proofErr w:type="spellStart"/>
             <w:r>
@@ -20537,7 +20635,21 @@
                 <w:sz w:val="28"/>
                 <w:szCs w:val="28"/>
               </w:rPr>
-              <w:t xml:space="preserve">) is not followed by any UdAtta/Swarita. So it </w:t>
+              <w:t>) is not followed by any UdAtta/Swarita. So</w:t>
+            </w:r>
+            <w:r>
+              <w:rPr>
+                <w:sz w:val="28"/>
+                <w:szCs w:val="28"/>
+              </w:rPr>
+              <w:t>,</w:t>
+            </w:r>
+            <w:r>
+              <w:rPr>
+                <w:sz w:val="28"/>
+                <w:szCs w:val="28"/>
+              </w:rPr>
+              <w:t xml:space="preserve"> it may be recited </w:t>
             </w:r>
             <w:r>
               <w:rPr>
@@ -20545,7 +20657,7 @@
                 <w:szCs w:val="28"/>
               </w:rPr>
               <w:lastRenderedPageBreak/>
-              <w:t>may be recited in the same note as UdAtta. PS 21-11 referred in 1.6.1</w:t>
+              <w:t>in the same note as UdAtta. PS 21-11 referred in 1.6.1</w:t>
             </w:r>
           </w:p>
         </w:tc>
@@ -21289,7 +21401,21 @@
                 <w:sz w:val="28"/>
                 <w:szCs w:val="28"/>
               </w:rPr>
-              <w:t xml:space="preserve">. So you very clearly hear during recital that after </w:t>
+              <w:t>. So</w:t>
+            </w:r>
+            <w:r>
+              <w:rPr>
+                <w:sz w:val="28"/>
+                <w:szCs w:val="28"/>
+              </w:rPr>
+              <w:t>,</w:t>
+            </w:r>
+            <w:r>
+              <w:rPr>
+                <w:sz w:val="28"/>
+                <w:szCs w:val="28"/>
+              </w:rPr>
+              <w:t xml:space="preserve"> you very clearly hear during recital that after </w:t>
             </w:r>
             <w:proofErr w:type="spellStart"/>
             <w:r>
@@ -22083,7 +22209,25 @@
           <w:sz w:val="28"/>
           <w:szCs w:val="28"/>
         </w:rPr>
-        <w:t xml:space="preserve">change may be distinct or not so distinct based on the School of rendering. </w:t>
+        <w:t xml:space="preserve">change may be distinct or not so distinct based on the </w:t>
+      </w:r>
+      <w:r>
+        <w:rPr>
+          <w:b/>
+          <w:bCs/>
+          <w:sz w:val="28"/>
+          <w:szCs w:val="28"/>
+        </w:rPr>
+        <w:t>school</w:t>
+      </w:r>
+      <w:r>
+        <w:rPr>
+          <w:b/>
+          <w:bCs/>
+          <w:sz w:val="28"/>
+          <w:szCs w:val="28"/>
+        </w:rPr>
+        <w:t xml:space="preserve"> of rendering. </w:t>
       </w:r>
     </w:p>
     <w:p>
@@ -22925,14 +23069,28 @@
           <w:sz w:val="28"/>
           <w:szCs w:val="28"/>
         </w:rPr>
-        <w:t xml:space="preserve">combination </w:t>
-      </w:r>
-      <w:r>
-        <w:rPr>
-          <w:sz w:val="28"/>
-          <w:szCs w:val="28"/>
-        </w:rPr>
-        <w:t>does not occur as a rule.</w:t>
+        <w:t>combination</w:t>
+      </w:r>
+      <w:r>
+        <w:rPr>
+          <w:sz w:val="28"/>
+          <w:szCs w:val="28"/>
+        </w:rPr>
+        <w:t>s</w:t>
+      </w:r>
+      <w:r>
+        <w:rPr>
+          <w:sz w:val="28"/>
+          <w:szCs w:val="28"/>
+        </w:rPr>
+        <w:t xml:space="preserve"> </w:t>
+      </w:r>
+      <w:r>
+        <w:rPr>
+          <w:sz w:val="28"/>
+          <w:szCs w:val="28"/>
+        </w:rPr>
+        <w:t>do not occur as a rule.</w:t>
       </w:r>
       <w:r>
         <w:rPr>
@@ -23418,7 +23576,22 @@
           <w:sz w:val="28"/>
           <w:szCs w:val="28"/>
         </w:rPr>
-        <w:t>Examples of Kampa Swaram are given in Article on Padam Paatam and Swara flow.</w:t>
+        <w:t xml:space="preserve">Examples of Kampa Swaram are given in </w:t>
+      </w:r>
+      <w:r>
+        <w:rPr>
+          <w:sz w:val="28"/>
+          <w:szCs w:val="28"/>
+        </w:rPr>
+        <w:br/>
+        <w:t xml:space="preserve">the  </w:t>
+      </w:r>
+      <w:r>
+        <w:rPr>
+          <w:sz w:val="28"/>
+          <w:szCs w:val="28"/>
+        </w:rPr>
+        <w:t>Article on Padam Paatam and Swara flow.</w:t>
       </w:r>
     </w:p>
     <w:p>
@@ -26925,14 +27098,6 @@
               </w:rPr>
               <w:t xml:space="preserve"> </w:t>
             </w:r>
-            <w:r>
-              <w:rPr>
-                <w:rFonts w:ascii="Latha" w:hAnsi="Latha" w:cs="Latha"/>
-                <w:sz w:val="28"/>
-                <w:szCs w:val="28"/>
-              </w:rPr>
-              <w:t>|</w:t>
-            </w:r>
           </w:p>
           <w:p>
             <w:pPr>
@@ -27565,7 +27730,21 @@
                 <w:sz w:val="28"/>
                 <w:szCs w:val="28"/>
               </w:rPr>
-              <w:t xml:space="preserve">” at the start of the statement are marked in Pracaya(being </w:t>
+              <w:t>” at the start of the statement are marked in Pracaya</w:t>
+            </w:r>
+            <w:r>
+              <w:rPr>
+                <w:sz w:val="28"/>
+                <w:szCs w:val="28"/>
+              </w:rPr>
+              <w:t xml:space="preserve"> </w:t>
+            </w:r>
+            <w:r>
+              <w:rPr>
+                <w:sz w:val="28"/>
+                <w:szCs w:val="28"/>
+              </w:rPr>
+              <w:t xml:space="preserve">(being </w:t>
             </w:r>
             <w:proofErr w:type="spellStart"/>
             <w:r>
@@ -29755,8 +29934,18 @@
     <w:p>
       <w:pPr>
         <w:pStyle w:val="Heading3"/>
+        <w:numPr>
+          <w:ilvl w:val="0"/>
+          <w:numId w:val="0"/>
+        </w:numPr>
+        <w:ind w:left="720"/>
       </w:pPr>
       <w:bookmarkStart w:id="29" w:name="_Toc62237194"/>
+    </w:p>
+    <w:p>
+      <w:pPr>
+        <w:pStyle w:val="Heading3"/>
+      </w:pPr>
       <w:r>
         <w:t>If the start is udAttam</w:t>
       </w:r>
@@ -33417,13 +33606,23 @@
               </w:rPr>
               <w:t>–</w:t>
             </w:r>
+            <w:proofErr w:type="spellStart"/>
             <w:r>
               <w:rPr>
                 <w:rFonts w:ascii="BRH Devanagari Extra" w:hAnsi="BRH Devanagari Extra" w:cs="BRH Devanagari Extra"/>
                 <w:sz w:val="40"/>
                 <w:szCs w:val="40"/>
               </w:rPr>
-              <w:t xml:space="preserve">UxiÉÉÿiÉç </w:t>
+              <w:t>UxiÉÉÿiÉç</w:t>
+            </w:r>
+            <w:proofErr w:type="spellEnd"/>
+            <w:r>
+              <w:rPr>
+                <w:rFonts w:ascii="BRH Devanagari Extra" w:hAnsi="BRH Devanagari Extra" w:cs="BRH Devanagari Extra"/>
+                <w:sz w:val="40"/>
+                <w:szCs w:val="40"/>
+              </w:rPr>
+              <w:t xml:space="preserve"> </w:t>
             </w:r>
           </w:p>
           <w:p>
@@ -35010,6 +35209,17 @@
     </w:tbl>
     <w:p>
       <w:pPr>
+        <w:ind w:left="720"/>
+        <w:rPr>
+          <w:b/>
+          <w:bCs/>
+          <w:sz w:val="28"/>
+          <w:szCs w:val="28"/>
+        </w:rPr>
+      </w:pPr>
+    </w:p>
+    <w:p>
+      <w:pPr>
         <w:numPr>
           <w:ilvl w:val="0"/>
           <w:numId w:val="26"/>
@@ -35840,7 +36050,21 @@
                 <w:sz w:val="28"/>
                 <w:szCs w:val="28"/>
               </w:rPr>
-              <w:t xml:space="preserve"> is to be rendered as pracaya as it is a part of padam </w:t>
+              <w:t xml:space="preserve"> is to be rendered as pracaya as it is a part of </w:t>
+            </w:r>
+            <w:r>
+              <w:rPr>
+                <w:sz w:val="28"/>
+                <w:szCs w:val="28"/>
+              </w:rPr>
+              <w:t xml:space="preserve">that </w:t>
+            </w:r>
+            <w:r>
+              <w:rPr>
+                <w:sz w:val="28"/>
+                <w:szCs w:val="28"/>
+              </w:rPr>
+              <w:t xml:space="preserve">padam </w:t>
             </w:r>
           </w:p>
           <w:p>
@@ -36529,15 +36753,6 @@
     </w:p>
     <w:p>
       <w:pPr>
-        <w:ind w:left="1440"/>
-        <w:rPr>
-          <w:sz w:val="28"/>
-          <w:szCs w:val="28"/>
-        </w:rPr>
-      </w:pPr>
-    </w:p>
-    <w:p>
-      <w:pPr>
         <w:numPr>
           <w:ilvl w:val="1"/>
           <w:numId w:val="26"/>
@@ -36923,7 +37138,7 @@
                 <w:sz w:val="28"/>
                 <w:szCs w:val="28"/>
               </w:rPr>
-              <w:t xml:space="preserve"> (udAttam and a anudAttam)  </w:t>
+              <w:t xml:space="preserve"> (udAttam and a anudAttam) </w:t>
             </w:r>
             <w:r>
               <w:rPr>
@@ -39509,6 +39724,15 @@
             </w:r>
             <w:r>
               <w:rPr>
+                <w:rFonts w:ascii="BRH Tamil Tab Extra" w:hAnsi="BRH Tamil Tab Extra" w:cs="Latha"/>
+                <w:b/>
+                <w:sz w:val="36"/>
+                <w:szCs w:val="28"/>
+              </w:rPr>
+              <w:t>‡</w:t>
+            </w:r>
+            <w:r>
+              <w:rPr>
                 <w:rFonts w:ascii="Latha" w:hAnsi="Latha" w:cs="Latha"/>
                 <w:szCs w:val="28"/>
                 <w:lang w:bidi="ta-IN"/>
@@ -39526,6 +39750,14 @@
               <w:t>rõx</w:t>
             </w:r>
             <w:proofErr w:type="spellEnd"/>
+            <w:r>
+              <w:rPr>
+                <w:rFonts w:ascii="BRH Malayalam Extra" w:hAnsi="BRH Malayalam Extra" w:cs="BRH Malayalam Extra"/>
+                <w:sz w:val="40"/>
+                <w:szCs w:val="40"/>
+              </w:rPr>
+              <w:t>˜</w:t>
+            </w:r>
             <w:r>
               <w:rPr>
                 <w:rFonts w:ascii="BRH Devanagari Extra" w:hAnsi="BRH Devanagari Extra" w:cs="BRH Devanagari Extra"/>
@@ -40116,7 +40348,7 @@
                 <w:sz w:val="40"/>
                 <w:szCs w:val="40"/>
               </w:rPr>
-              <w:t xml:space="preserve"> ,</w:t>
+              <w:t>,</w:t>
             </w:r>
             <w:r>
               <w:rPr>
@@ -40843,6 +41075,15 @@
         </w:rPr>
         <w:t>or formation of avagraha. These will be dealt in separate article later.</w:t>
       </w:r>
+    </w:p>
+    <w:p>
+      <w:pPr>
+        <w:rPr>
+          <w:rFonts w:cs="Arial"/>
+          <w:sz w:val="28"/>
+          <w:szCs w:val="28"/>
+        </w:rPr>
+      </w:pPr>
     </w:p>
     <w:p>
       <w:pPr>
@@ -41668,7 +41909,21 @@
           <w:sz w:val="28"/>
           <w:szCs w:val="28"/>
         </w:rPr>
-        <w:t>Note: When Gurus ask you to render it firmly we should not raise the ‘v’ or ‘try’ as Swaritam.</w:t>
+        <w:t xml:space="preserve">Note: When Gurus ask you to render it </w:t>
+      </w:r>
+      <w:r>
+        <w:rPr>
+          <w:sz w:val="28"/>
+          <w:szCs w:val="28"/>
+        </w:rPr>
+        <w:t>firmly,</w:t>
+      </w:r>
+      <w:r>
+        <w:rPr>
+          <w:sz w:val="28"/>
+          <w:szCs w:val="28"/>
+        </w:rPr>
+        <w:t xml:space="preserve"> we should not raise the ‘v’ or ‘try’ as Swaritam.</w:t>
       </w:r>
       <w:r>
         <w:rPr>
@@ -43737,7 +43992,16 @@
                 <w:sz w:val="28"/>
                 <w:szCs w:val="28"/>
               </w:rPr>
-              <w:t>udaka</w:t>
+              <w:t>U</w:t>
+            </w:r>
+            <w:r>
+              <w:rPr>
+                <w:rFonts w:cs="Arial"/>
+                <w:color w:val="000000"/>
+                <w:sz w:val="28"/>
+                <w:szCs w:val="28"/>
+              </w:rPr>
+              <w:t>daka</w:t>
             </w:r>
             <w:proofErr w:type="spellEnd"/>
             <w:r>

</xml_diff>